<commit_message>
sep Modified + Task log updated
</commit_message>
<xml_diff>
--- a/Documentation Writing/Group Task Log.docx
+++ b/Documentation Writing/Group Task Log.docx
@@ -17,18 +17,12 @@
         <w:tblLook w:val="0000" w:firstRow="0" w:lastRow="0" w:firstColumn="0" w:lastColumn="0" w:noHBand="0" w:noVBand="0"/>
       </w:tblPr>
       <w:tblGrid>
-        <w:gridCol w:w="2746"/>
-        <w:gridCol w:w="2426"/>
-        <w:gridCol w:w="3045"/>
+        <w:gridCol w:w="2822"/>
+        <w:gridCol w:w="2396"/>
+        <w:gridCol w:w="2999"/>
         <w:gridCol w:w="1426"/>
       </w:tblGrid>
       <w:tr>
-        <w:tblPrEx>
-          <w:tblCellMar>
-            <w:top w:w="0" w:type="dxa"/>
-            <w:bottom w:w="0" w:type="dxa"/>
-          </w:tblCellMar>
-        </w:tblPrEx>
         <w:trPr>
           <w:trHeight w:val="771"/>
         </w:trPr>
@@ -61,18 +55,12 @@
         </w:tc>
       </w:tr>
       <w:tr>
-        <w:tblPrEx>
-          <w:tblCellMar>
-            <w:top w:w="0" w:type="dxa"/>
-            <w:bottom w:w="0" w:type="dxa"/>
-          </w:tblCellMar>
-        </w:tblPrEx>
         <w:trPr>
           <w:trHeight w:val="488"/>
         </w:trPr>
         <w:tc>
           <w:tcPr>
-            <w:tcW w:w="2863" w:type="dxa"/>
+            <w:tcW w:w="2822" w:type="dxa"/>
           </w:tcPr>
           <w:p>
             <w:pPr>
@@ -95,7 +83,7 @@
         </w:tc>
         <w:tc>
           <w:tcPr>
-            <w:tcW w:w="6780" w:type="dxa"/>
+            <w:tcW w:w="6821" w:type="dxa"/>
             <w:gridSpan w:val="3"/>
           </w:tcPr>
           <w:p>
@@ -129,18 +117,12 @@
         </w:tc>
       </w:tr>
       <w:tr>
-        <w:tblPrEx>
-          <w:tblCellMar>
-            <w:top w:w="0" w:type="dxa"/>
-            <w:bottom w:w="0" w:type="dxa"/>
-          </w:tblCellMar>
-        </w:tblPrEx>
         <w:trPr>
           <w:trHeight w:val="445"/>
         </w:trPr>
         <w:tc>
           <w:tcPr>
-            <w:tcW w:w="2863" w:type="dxa"/>
+            <w:tcW w:w="2822" w:type="dxa"/>
           </w:tcPr>
           <w:p>
             <w:pPr>
@@ -163,7 +145,7 @@
         </w:tc>
         <w:tc>
           <w:tcPr>
-            <w:tcW w:w="6780" w:type="dxa"/>
+            <w:tcW w:w="6821" w:type="dxa"/>
             <w:gridSpan w:val="3"/>
           </w:tcPr>
           <w:p>
@@ -220,15 +202,7 @@
               <w:rPr>
                 <w:rFonts w:ascii="Century Gothic" w:hAnsi="Century Gothic"/>
               </w:rPr>
-              <w:t xml:space="preserve">, </w:t>
-            </w:r>
-            <w:bookmarkStart w:id="0" w:name="_GoBack"/>
-            <w:bookmarkEnd w:id="0"/>
-            <w:r>
-              <w:rPr>
-                <w:rFonts w:ascii="Century Gothic" w:hAnsi="Century Gothic"/>
-              </w:rPr>
-              <w:t xml:space="preserve">Sebastian </w:t>
+              <w:t xml:space="preserve">, Sebastian </w:t>
             </w:r>
             <w:proofErr w:type="spellStart"/>
             <w:r>
@@ -242,18 +216,12 @@
         </w:tc>
       </w:tr>
       <w:tr>
-        <w:tblPrEx>
-          <w:tblCellMar>
-            <w:top w:w="0" w:type="dxa"/>
-            <w:bottom w:w="0" w:type="dxa"/>
-          </w:tblCellMar>
-        </w:tblPrEx>
         <w:trPr>
           <w:trHeight w:val="462"/>
         </w:trPr>
         <w:tc>
           <w:tcPr>
-            <w:tcW w:w="2863" w:type="dxa"/>
+            <w:tcW w:w="2822" w:type="dxa"/>
           </w:tcPr>
           <w:p>
             <w:pPr>
@@ -275,7 +243,7 @@
         </w:tc>
         <w:tc>
           <w:tcPr>
-            <w:tcW w:w="2555" w:type="dxa"/>
+            <w:tcW w:w="2396" w:type="dxa"/>
           </w:tcPr>
           <w:p>
             <w:pPr>
@@ -301,7 +269,7 @@
         </w:tc>
         <w:tc>
           <w:tcPr>
-            <w:tcW w:w="3240" w:type="dxa"/>
+            <w:tcW w:w="2999" w:type="dxa"/>
           </w:tcPr>
           <w:p>
             <w:pPr>
@@ -323,7 +291,7 @@
         </w:tc>
         <w:tc>
           <w:tcPr>
-            <w:tcW w:w="985" w:type="dxa"/>
+            <w:tcW w:w="1426" w:type="dxa"/>
           </w:tcPr>
           <w:p>
             <w:pPr>
@@ -339,32 +307,18 @@
                 <w:b/>
                 <w:color w:val="000000"/>
               </w:rPr>
-              <w:t>Complete</w:t>
-            </w:r>
-            <w:r>
-              <w:rPr>
-                <w:rFonts w:ascii="Century Gothic" w:hAnsi="Century Gothic"/>
-                <w:b/>
-                <w:color w:val="000000"/>
-              </w:rPr>
-              <w:t>d</w:t>
+              <w:t>Completed</w:t>
             </w:r>
           </w:p>
         </w:tc>
       </w:tr>
       <w:tr>
-        <w:tblPrEx>
-          <w:tblCellMar>
-            <w:top w:w="0" w:type="dxa"/>
-            <w:bottom w:w="0" w:type="dxa"/>
-          </w:tblCellMar>
-        </w:tblPrEx>
         <w:trPr>
           <w:trHeight w:val="188"/>
         </w:trPr>
         <w:tc>
           <w:tcPr>
-            <w:tcW w:w="2863" w:type="dxa"/>
+            <w:tcW w:w="2822" w:type="dxa"/>
           </w:tcPr>
           <w:p>
             <w:pPr>
@@ -383,34 +337,34 @@
         </w:tc>
         <w:tc>
           <w:tcPr>
-            <w:tcW w:w="2555" w:type="dxa"/>
-          </w:tcPr>
-          <w:p>
-            <w:pPr>
-              <w:spacing w:before="80" w:after="80" w:line="240" w:lineRule="auto"/>
-              <w:rPr>
-                <w:rFonts w:ascii="Century Gothic" w:hAnsi="Century Gothic"/>
-              </w:rPr>
-            </w:pPr>
-            <w:r>
-              <w:rPr>
-                <w:rFonts w:ascii="Century Gothic" w:hAnsi="Century Gothic"/>
-              </w:rPr>
-              <w:t xml:space="preserve">Octavian </w:t>
+            <w:tcW w:w="2396" w:type="dxa"/>
+          </w:tcPr>
+          <w:p>
+            <w:pPr>
+              <w:spacing w:before="80" w:after="80" w:line="240" w:lineRule="auto"/>
+              <w:rPr>
+                <w:rFonts w:ascii="Century Gothic" w:hAnsi="Century Gothic"/>
+              </w:rPr>
+            </w:pPr>
+            <w:r>
+              <w:rPr>
+                <w:rFonts w:ascii="Century Gothic" w:hAnsi="Century Gothic"/>
+              </w:rPr>
+              <w:t xml:space="preserve">Mihai </w:t>
             </w:r>
             <w:proofErr w:type="spellStart"/>
             <w:r>
               <w:rPr>
                 <w:rFonts w:ascii="Century Gothic" w:hAnsi="Century Gothic"/>
               </w:rPr>
-              <w:t>Grozman</w:t>
+              <w:t>Timotin</w:t>
             </w:r>
             <w:proofErr w:type="spellEnd"/>
           </w:p>
         </w:tc>
         <w:tc>
           <w:tcPr>
-            <w:tcW w:w="3240" w:type="dxa"/>
+            <w:tcW w:w="2999" w:type="dxa"/>
           </w:tcPr>
           <w:p>
             <w:pPr>
@@ -430,7 +384,7 @@
         </w:tc>
         <w:tc>
           <w:tcPr>
-            <w:tcW w:w="985" w:type="dxa"/>
+            <w:tcW w:w="1426" w:type="dxa"/>
           </w:tcPr>
           <w:p>
             <w:pPr>
@@ -450,18 +404,12 @@
         </w:tc>
       </w:tr>
       <w:tr>
-        <w:tblPrEx>
-          <w:tblCellMar>
-            <w:top w:w="0" w:type="dxa"/>
-            <w:bottom w:w="0" w:type="dxa"/>
-          </w:tblCellMar>
-        </w:tblPrEx>
         <w:trPr>
           <w:trHeight w:val="291"/>
         </w:trPr>
         <w:tc>
           <w:tcPr>
-            <w:tcW w:w="2863" w:type="dxa"/>
+            <w:tcW w:w="2822" w:type="dxa"/>
           </w:tcPr>
           <w:p>
             <w:pPr>
@@ -480,7 +428,7 @@
         </w:tc>
         <w:tc>
           <w:tcPr>
-            <w:tcW w:w="2555" w:type="dxa"/>
+            <w:tcW w:w="2396" w:type="dxa"/>
           </w:tcPr>
           <w:p>
             <w:pPr>
@@ -507,7 +455,7 @@
         </w:tc>
         <w:tc>
           <w:tcPr>
-            <w:tcW w:w="3240" w:type="dxa"/>
+            <w:tcW w:w="2999" w:type="dxa"/>
           </w:tcPr>
           <w:p>
             <w:pPr>
@@ -527,7 +475,7 @@
         </w:tc>
         <w:tc>
           <w:tcPr>
-            <w:tcW w:w="985" w:type="dxa"/>
+            <w:tcW w:w="1426" w:type="dxa"/>
           </w:tcPr>
           <w:p>
             <w:pPr>
@@ -547,18 +495,12 @@
         </w:tc>
       </w:tr>
       <w:tr>
-        <w:tblPrEx>
-          <w:tblCellMar>
-            <w:top w:w="0" w:type="dxa"/>
-            <w:bottom w:w="0" w:type="dxa"/>
-          </w:tblCellMar>
-        </w:tblPrEx>
         <w:trPr>
           <w:trHeight w:val="291"/>
         </w:trPr>
         <w:tc>
           <w:tcPr>
-            <w:tcW w:w="2863" w:type="dxa"/>
+            <w:tcW w:w="2822" w:type="dxa"/>
           </w:tcPr>
           <w:p>
             <w:pPr>
@@ -577,34 +519,26 @@
         </w:tc>
         <w:tc>
           <w:tcPr>
-            <w:tcW w:w="2555" w:type="dxa"/>
-          </w:tcPr>
-          <w:p>
-            <w:pPr>
-              <w:spacing w:before="80" w:after="80" w:line="240" w:lineRule="auto"/>
-              <w:rPr>
-                <w:rFonts w:ascii="Century Gothic" w:hAnsi="Century Gothic"/>
-              </w:rPr>
-            </w:pPr>
-            <w:r>
-              <w:rPr>
-                <w:rFonts w:ascii="Century Gothic" w:hAnsi="Century Gothic"/>
-              </w:rPr>
-              <w:t xml:space="preserve">Octavian </w:t>
-            </w:r>
-            <w:proofErr w:type="spellStart"/>
-            <w:r>
-              <w:rPr>
-                <w:rFonts w:ascii="Century Gothic" w:hAnsi="Century Gothic"/>
-              </w:rPr>
-              <w:t>Grozman</w:t>
-            </w:r>
-            <w:proofErr w:type="spellEnd"/>
-          </w:p>
-        </w:tc>
-        <w:tc>
-          <w:tcPr>
-            <w:tcW w:w="3240" w:type="dxa"/>
+            <w:tcW w:w="2396" w:type="dxa"/>
+          </w:tcPr>
+          <w:p>
+            <w:pPr>
+              <w:spacing w:before="80" w:after="80" w:line="240" w:lineRule="auto"/>
+              <w:rPr>
+                <w:rFonts w:ascii="Century Gothic" w:hAnsi="Century Gothic"/>
+              </w:rPr>
+            </w:pPr>
+            <w:r>
+              <w:rPr>
+                <w:rFonts w:ascii="Century Gothic" w:hAnsi="Century Gothic"/>
+              </w:rPr>
+              <w:t>Whole group</w:t>
+            </w:r>
+          </w:p>
+        </w:tc>
+        <w:tc>
+          <w:tcPr>
+            <w:tcW w:w="2999" w:type="dxa"/>
           </w:tcPr>
           <w:p>
             <w:pPr>
@@ -624,7 +558,7 @@
         </w:tc>
         <w:tc>
           <w:tcPr>
-            <w:tcW w:w="985" w:type="dxa"/>
+            <w:tcW w:w="1426" w:type="dxa"/>
           </w:tcPr>
           <w:p>
             <w:pPr>
@@ -644,18 +578,12 @@
         </w:tc>
       </w:tr>
       <w:tr>
-        <w:tblPrEx>
-          <w:tblCellMar>
-            <w:top w:w="0" w:type="dxa"/>
-            <w:bottom w:w="0" w:type="dxa"/>
-          </w:tblCellMar>
-        </w:tblPrEx>
         <w:trPr>
           <w:trHeight w:val="368"/>
         </w:trPr>
         <w:tc>
           <w:tcPr>
-            <w:tcW w:w="2863" w:type="dxa"/>
+            <w:tcW w:w="2822" w:type="dxa"/>
           </w:tcPr>
           <w:p>
             <w:pPr>
@@ -674,34 +602,26 @@
         </w:tc>
         <w:tc>
           <w:tcPr>
-            <w:tcW w:w="2555" w:type="dxa"/>
-          </w:tcPr>
-          <w:p>
-            <w:pPr>
-              <w:spacing w:before="80" w:after="80" w:line="240" w:lineRule="auto"/>
-              <w:rPr>
-                <w:rFonts w:ascii="Century Gothic" w:hAnsi="Century Gothic"/>
-              </w:rPr>
-            </w:pPr>
-            <w:r>
-              <w:rPr>
-                <w:rFonts w:ascii="Century Gothic" w:hAnsi="Century Gothic"/>
-              </w:rPr>
-              <w:t xml:space="preserve">Octavian </w:t>
-            </w:r>
-            <w:proofErr w:type="spellStart"/>
-            <w:r>
-              <w:rPr>
-                <w:rFonts w:ascii="Century Gothic" w:hAnsi="Century Gothic"/>
-              </w:rPr>
-              <w:t>Grozman</w:t>
-            </w:r>
-            <w:proofErr w:type="spellEnd"/>
-          </w:p>
-        </w:tc>
-        <w:tc>
-          <w:tcPr>
-            <w:tcW w:w="3240" w:type="dxa"/>
+            <w:tcW w:w="2396" w:type="dxa"/>
+          </w:tcPr>
+          <w:p>
+            <w:pPr>
+              <w:spacing w:before="80" w:after="80" w:line="240" w:lineRule="auto"/>
+              <w:rPr>
+                <w:rFonts w:ascii="Century Gothic" w:hAnsi="Century Gothic"/>
+              </w:rPr>
+            </w:pPr>
+            <w:r>
+              <w:rPr>
+                <w:rFonts w:ascii="Century Gothic" w:hAnsi="Century Gothic"/>
+              </w:rPr>
+              <w:t>Whole group</w:t>
+            </w:r>
+          </w:p>
+        </w:tc>
+        <w:tc>
+          <w:tcPr>
+            <w:tcW w:w="2999" w:type="dxa"/>
           </w:tcPr>
           <w:p>
             <w:pPr>
@@ -721,7 +641,7 @@
         </w:tc>
         <w:tc>
           <w:tcPr>
-            <w:tcW w:w="985" w:type="dxa"/>
+            <w:tcW w:w="1426" w:type="dxa"/>
           </w:tcPr>
           <w:p>
             <w:pPr>
@@ -741,18 +661,12 @@
         </w:tc>
       </w:tr>
       <w:tr>
-        <w:tblPrEx>
-          <w:tblCellMar>
-            <w:top w:w="0" w:type="dxa"/>
-            <w:bottom w:w="0" w:type="dxa"/>
-          </w:tblCellMar>
-        </w:tblPrEx>
         <w:trPr>
           <w:trHeight w:val="377"/>
         </w:trPr>
         <w:tc>
           <w:tcPr>
-            <w:tcW w:w="2863" w:type="dxa"/>
+            <w:tcW w:w="2822" w:type="dxa"/>
           </w:tcPr>
           <w:p>
             <w:pPr>
@@ -771,7 +685,7 @@
         </w:tc>
         <w:tc>
           <w:tcPr>
-            <w:tcW w:w="2555" w:type="dxa"/>
+            <w:tcW w:w="2396" w:type="dxa"/>
           </w:tcPr>
           <w:p>
             <w:pPr>
@@ -798,7 +712,7 @@
         </w:tc>
         <w:tc>
           <w:tcPr>
-            <w:tcW w:w="3240" w:type="dxa"/>
+            <w:tcW w:w="2999" w:type="dxa"/>
           </w:tcPr>
           <w:p>
             <w:pPr>
@@ -818,7 +732,7 @@
         </w:tc>
         <w:tc>
           <w:tcPr>
-            <w:tcW w:w="985" w:type="dxa"/>
+            <w:tcW w:w="1426" w:type="dxa"/>
           </w:tcPr>
           <w:p>
             <w:pPr>
@@ -838,18 +752,12 @@
         </w:tc>
       </w:tr>
       <w:tr>
-        <w:tblPrEx>
-          <w:tblCellMar>
-            <w:top w:w="0" w:type="dxa"/>
-            <w:bottom w:w="0" w:type="dxa"/>
-          </w:tblCellMar>
-        </w:tblPrEx>
         <w:trPr>
           <w:trHeight w:val="411"/>
         </w:trPr>
         <w:tc>
           <w:tcPr>
-            <w:tcW w:w="2863" w:type="dxa"/>
+            <w:tcW w:w="2822" w:type="dxa"/>
           </w:tcPr>
           <w:p>
             <w:pPr>
@@ -868,34 +776,26 @@
         </w:tc>
         <w:tc>
           <w:tcPr>
-            <w:tcW w:w="2555" w:type="dxa"/>
-          </w:tcPr>
-          <w:p>
-            <w:pPr>
-              <w:spacing w:before="80" w:after="80" w:line="240" w:lineRule="auto"/>
-              <w:rPr>
-                <w:rFonts w:ascii="Century Gothic" w:hAnsi="Century Gothic"/>
-              </w:rPr>
-            </w:pPr>
-            <w:r>
-              <w:rPr>
-                <w:rFonts w:ascii="Century Gothic" w:hAnsi="Century Gothic"/>
-              </w:rPr>
-              <w:t xml:space="preserve">Octavian </w:t>
-            </w:r>
-            <w:proofErr w:type="spellStart"/>
-            <w:r>
-              <w:rPr>
-                <w:rFonts w:ascii="Century Gothic" w:hAnsi="Century Gothic"/>
-              </w:rPr>
-              <w:t>Grozman</w:t>
-            </w:r>
-            <w:proofErr w:type="spellEnd"/>
-          </w:p>
-        </w:tc>
-        <w:tc>
-          <w:tcPr>
-            <w:tcW w:w="3240" w:type="dxa"/>
+            <w:tcW w:w="2396" w:type="dxa"/>
+          </w:tcPr>
+          <w:p>
+            <w:pPr>
+              <w:spacing w:before="80" w:after="80" w:line="240" w:lineRule="auto"/>
+              <w:rPr>
+                <w:rFonts w:ascii="Century Gothic" w:hAnsi="Century Gothic"/>
+              </w:rPr>
+            </w:pPr>
+            <w:r>
+              <w:rPr>
+                <w:rFonts w:ascii="Century Gothic" w:hAnsi="Century Gothic"/>
+              </w:rPr>
+              <w:t>Whole group</w:t>
+            </w:r>
+          </w:p>
+        </w:tc>
+        <w:tc>
+          <w:tcPr>
+            <w:tcW w:w="2999" w:type="dxa"/>
           </w:tcPr>
           <w:p>
             <w:pPr>
@@ -915,7 +815,7 @@
         </w:tc>
         <w:tc>
           <w:tcPr>
-            <w:tcW w:w="985" w:type="dxa"/>
+            <w:tcW w:w="1426" w:type="dxa"/>
           </w:tcPr>
           <w:p>
             <w:pPr>
@@ -935,18 +835,12 @@
         </w:tc>
       </w:tr>
       <w:tr>
-        <w:tblPrEx>
-          <w:tblCellMar>
-            <w:top w:w="0" w:type="dxa"/>
-            <w:bottom w:w="0" w:type="dxa"/>
-          </w:tblCellMar>
-        </w:tblPrEx>
         <w:trPr>
           <w:trHeight w:val="317"/>
         </w:trPr>
         <w:tc>
           <w:tcPr>
-            <w:tcW w:w="2863" w:type="dxa"/>
+            <w:tcW w:w="2822" w:type="dxa"/>
           </w:tcPr>
           <w:p>
             <w:pPr>
@@ -961,38 +855,44 @@
               </w:rPr>
               <w:t>UML Diagram</w:t>
             </w:r>
-          </w:p>
-        </w:tc>
-        <w:tc>
-          <w:tcPr>
-            <w:tcW w:w="2555" w:type="dxa"/>
-          </w:tcPr>
-          <w:p>
-            <w:pPr>
-              <w:spacing w:before="80" w:after="80" w:line="240" w:lineRule="auto"/>
-              <w:rPr>
-                <w:rFonts w:ascii="Century Gothic" w:hAnsi="Century Gothic"/>
-              </w:rPr>
-            </w:pPr>
-            <w:r>
-              <w:rPr>
-                <w:rFonts w:ascii="Century Gothic" w:hAnsi="Century Gothic"/>
-              </w:rPr>
-              <w:t xml:space="preserve">Octavian </w:t>
+            <w:r>
+              <w:rPr>
+                <w:rFonts w:ascii="Century Gothic" w:hAnsi="Century Gothic"/>
+              </w:rPr>
+              <w:t>(condensed)</w:t>
+            </w:r>
+          </w:p>
+        </w:tc>
+        <w:tc>
+          <w:tcPr>
+            <w:tcW w:w="2396" w:type="dxa"/>
+          </w:tcPr>
+          <w:p>
+            <w:pPr>
+              <w:spacing w:before="80" w:after="80" w:line="240" w:lineRule="auto"/>
+              <w:rPr>
+                <w:rFonts w:ascii="Century Gothic" w:hAnsi="Century Gothic"/>
+              </w:rPr>
+            </w:pPr>
+            <w:r>
+              <w:rPr>
+                <w:rFonts w:ascii="Century Gothic" w:hAnsi="Century Gothic"/>
+              </w:rPr>
+              <w:t xml:space="preserve">Sebastian </w:t>
             </w:r>
             <w:proofErr w:type="spellStart"/>
             <w:r>
               <w:rPr>
                 <w:rFonts w:ascii="Century Gothic" w:hAnsi="Century Gothic"/>
               </w:rPr>
-              <w:t>Grozman</w:t>
+              <w:t>Basca</w:t>
             </w:r>
             <w:proofErr w:type="spellEnd"/>
           </w:p>
         </w:tc>
         <w:tc>
           <w:tcPr>
-            <w:tcW w:w="3240" w:type="dxa"/>
+            <w:tcW w:w="2999" w:type="dxa"/>
           </w:tcPr>
           <w:p>
             <w:pPr>
@@ -1012,7 +912,7 @@
         </w:tc>
         <w:tc>
           <w:tcPr>
-            <w:tcW w:w="985" w:type="dxa"/>
+            <w:tcW w:w="1426" w:type="dxa"/>
           </w:tcPr>
           <w:p>
             <w:pPr>
@@ -1032,64 +932,70 @@
         </w:tc>
       </w:tr>
       <w:tr>
-        <w:tblPrEx>
-          <w:tblCellMar>
-            <w:top w:w="0" w:type="dxa"/>
-            <w:bottom w:w="0" w:type="dxa"/>
-          </w:tblCellMar>
-        </w:tblPrEx>
         <w:trPr>
           <w:trHeight w:val="231"/>
         </w:trPr>
         <w:tc>
           <w:tcPr>
-            <w:tcW w:w="2863" w:type="dxa"/>
-          </w:tcPr>
-          <w:p>
-            <w:pPr>
-              <w:spacing w:before="80" w:after="80" w:line="240" w:lineRule="auto"/>
-              <w:rPr>
-                <w:rFonts w:ascii="Century Gothic" w:hAnsi="Century Gothic"/>
-              </w:rPr>
-            </w:pPr>
-            <w:r>
-              <w:rPr>
-                <w:rFonts w:ascii="Century Gothic" w:hAnsi="Century Gothic"/>
-              </w:rPr>
-              <w:t>Class Diagram</w:t>
-            </w:r>
-          </w:p>
-        </w:tc>
-        <w:tc>
-          <w:tcPr>
-            <w:tcW w:w="2555" w:type="dxa"/>
-          </w:tcPr>
-          <w:p>
-            <w:pPr>
-              <w:spacing w:before="80" w:after="80" w:line="240" w:lineRule="auto"/>
-              <w:rPr>
-                <w:rFonts w:ascii="Century Gothic" w:hAnsi="Century Gothic"/>
-              </w:rPr>
-            </w:pPr>
-            <w:r>
-              <w:rPr>
-                <w:rFonts w:ascii="Century Gothic" w:hAnsi="Century Gothic"/>
-              </w:rPr>
-              <w:t xml:space="preserve">Octavian </w:t>
+            <w:tcW w:w="2822" w:type="dxa"/>
+          </w:tcPr>
+          <w:p>
+            <w:pPr>
+              <w:spacing w:before="80" w:after="80" w:line="240" w:lineRule="auto"/>
+              <w:rPr>
+                <w:rFonts w:ascii="Century Gothic" w:hAnsi="Century Gothic"/>
+              </w:rPr>
+            </w:pPr>
+            <w:r>
+              <w:rPr>
+                <w:rFonts w:ascii="Century Gothic" w:hAnsi="Century Gothic"/>
+              </w:rPr>
+              <w:t xml:space="preserve">UML </w:t>
+            </w:r>
+            <w:r>
+              <w:rPr>
+                <w:rFonts w:ascii="Century Gothic" w:hAnsi="Century Gothic"/>
+              </w:rPr>
+              <w:t>Diagram</w:t>
+            </w:r>
+            <w:r>
+              <w:rPr>
+                <w:rFonts w:ascii="Century Gothic" w:hAnsi="Century Gothic"/>
+              </w:rPr>
+              <w:t xml:space="preserve"> (extended)</w:t>
+            </w:r>
+          </w:p>
+        </w:tc>
+        <w:tc>
+          <w:tcPr>
+            <w:tcW w:w="2396" w:type="dxa"/>
+          </w:tcPr>
+          <w:p>
+            <w:pPr>
+              <w:spacing w:before="80" w:after="80" w:line="240" w:lineRule="auto"/>
+              <w:rPr>
+                <w:rFonts w:ascii="Century Gothic" w:hAnsi="Century Gothic"/>
+              </w:rPr>
+            </w:pPr>
+            <w:r>
+              <w:rPr>
+                <w:rFonts w:ascii="Century Gothic" w:hAnsi="Century Gothic"/>
+              </w:rPr>
+              <w:t xml:space="preserve">Sebastian </w:t>
             </w:r>
             <w:proofErr w:type="spellStart"/>
             <w:r>
               <w:rPr>
                 <w:rFonts w:ascii="Century Gothic" w:hAnsi="Century Gothic"/>
               </w:rPr>
-              <w:t>Grozman</w:t>
+              <w:t>Basca</w:t>
             </w:r>
             <w:proofErr w:type="spellEnd"/>
           </w:p>
         </w:tc>
         <w:tc>
           <w:tcPr>
-            <w:tcW w:w="3240" w:type="dxa"/>
+            <w:tcW w:w="2999" w:type="dxa"/>
           </w:tcPr>
           <w:p>
             <w:pPr>
@@ -1109,7 +1015,7 @@
         </w:tc>
         <w:tc>
           <w:tcPr>
-            <w:tcW w:w="985" w:type="dxa"/>
+            <w:tcW w:w="1426" w:type="dxa"/>
           </w:tcPr>
           <w:p>
             <w:pPr>
@@ -1129,18 +1035,12 @@
         </w:tc>
       </w:tr>
       <w:tr>
-        <w:tblPrEx>
-          <w:tblCellMar>
-            <w:top w:w="0" w:type="dxa"/>
-            <w:bottom w:w="0" w:type="dxa"/>
-          </w:tblCellMar>
-        </w:tblPrEx>
         <w:trPr>
           <w:trHeight w:val="205"/>
         </w:trPr>
         <w:tc>
           <w:tcPr>
-            <w:tcW w:w="2863" w:type="dxa"/>
+            <w:tcW w:w="2822" w:type="dxa"/>
           </w:tcPr>
           <w:p>
             <w:pPr>
@@ -1159,34 +1059,34 @@
         </w:tc>
         <w:tc>
           <w:tcPr>
-            <w:tcW w:w="2555" w:type="dxa"/>
-          </w:tcPr>
-          <w:p>
-            <w:pPr>
-              <w:spacing w:before="80" w:after="80" w:line="240" w:lineRule="auto"/>
-              <w:rPr>
-                <w:rFonts w:ascii="Century Gothic" w:hAnsi="Century Gothic"/>
-              </w:rPr>
-            </w:pPr>
-            <w:r>
-              <w:rPr>
-                <w:rFonts w:ascii="Century Gothic" w:hAnsi="Century Gothic"/>
-              </w:rPr>
-              <w:t xml:space="preserve">Octavian </w:t>
+            <w:tcW w:w="2396" w:type="dxa"/>
+          </w:tcPr>
+          <w:p>
+            <w:pPr>
+              <w:spacing w:before="80" w:after="80" w:line="240" w:lineRule="auto"/>
+              <w:rPr>
+                <w:rFonts w:ascii="Century Gothic" w:hAnsi="Century Gothic"/>
+              </w:rPr>
+            </w:pPr>
+            <w:r>
+              <w:rPr>
+                <w:rFonts w:ascii="Century Gothic" w:hAnsi="Century Gothic"/>
+              </w:rPr>
+              <w:t xml:space="preserve">Martin </w:t>
             </w:r>
             <w:proofErr w:type="spellStart"/>
             <w:r>
               <w:rPr>
                 <w:rFonts w:ascii="Century Gothic" w:hAnsi="Century Gothic"/>
               </w:rPr>
-              <w:t>Grozman</w:t>
+              <w:t>Kostadinov</w:t>
             </w:r>
             <w:proofErr w:type="spellEnd"/>
           </w:p>
         </w:tc>
         <w:tc>
           <w:tcPr>
-            <w:tcW w:w="3240" w:type="dxa"/>
+            <w:tcW w:w="2999" w:type="dxa"/>
           </w:tcPr>
           <w:p>
             <w:pPr>
@@ -1206,7 +1106,7 @@
         </w:tc>
         <w:tc>
           <w:tcPr>
-            <w:tcW w:w="985" w:type="dxa"/>
+            <w:tcW w:w="1426" w:type="dxa"/>
           </w:tcPr>
           <w:p>
             <w:pPr>
@@ -1226,18 +1126,12 @@
         </w:tc>
       </w:tr>
       <w:tr>
-        <w:tblPrEx>
-          <w:tblCellMar>
-            <w:top w:w="0" w:type="dxa"/>
-            <w:bottom w:w="0" w:type="dxa"/>
-          </w:tblCellMar>
-        </w:tblPrEx>
         <w:trPr>
           <w:trHeight w:val="276"/>
         </w:trPr>
         <w:tc>
           <w:tcPr>
-            <w:tcW w:w="2863" w:type="dxa"/>
+            <w:tcW w:w="2822" w:type="dxa"/>
           </w:tcPr>
           <w:p>
             <w:pPr>
@@ -1256,7 +1150,7 @@
         </w:tc>
         <w:tc>
           <w:tcPr>
-            <w:tcW w:w="2555" w:type="dxa"/>
+            <w:tcW w:w="2396" w:type="dxa"/>
           </w:tcPr>
           <w:p>
             <w:pPr>
@@ -1283,7 +1177,7 @@
         </w:tc>
         <w:tc>
           <w:tcPr>
-            <w:tcW w:w="3240" w:type="dxa"/>
+            <w:tcW w:w="2999" w:type="dxa"/>
           </w:tcPr>
           <w:p>
             <w:pPr>
@@ -1303,7 +1197,7 @@
         </w:tc>
         <w:tc>
           <w:tcPr>
-            <w:tcW w:w="985" w:type="dxa"/>
+            <w:tcW w:w="1426" w:type="dxa"/>
           </w:tcPr>
           <w:p>
             <w:pPr>
@@ -1323,18 +1217,12 @@
         </w:tc>
       </w:tr>
       <w:tr>
-        <w:tblPrEx>
-          <w:tblCellMar>
-            <w:top w:w="0" w:type="dxa"/>
-            <w:bottom w:w="0" w:type="dxa"/>
-          </w:tblCellMar>
-        </w:tblPrEx>
         <w:trPr>
           <w:trHeight w:val="240"/>
         </w:trPr>
         <w:tc>
           <w:tcPr>
-            <w:tcW w:w="2863" w:type="dxa"/>
+            <w:tcW w:w="2822" w:type="dxa"/>
           </w:tcPr>
           <w:p>
             <w:pPr>
@@ -1353,34 +1241,34 @@
         </w:tc>
         <w:tc>
           <w:tcPr>
-            <w:tcW w:w="2555" w:type="dxa"/>
-          </w:tcPr>
-          <w:p>
-            <w:pPr>
-              <w:spacing w:before="80" w:after="80" w:line="240" w:lineRule="auto"/>
-              <w:rPr>
-                <w:rFonts w:ascii="Century Gothic" w:hAnsi="Century Gothic"/>
-              </w:rPr>
-            </w:pPr>
-            <w:r>
-              <w:rPr>
-                <w:rFonts w:ascii="Century Gothic" w:hAnsi="Century Gothic"/>
-              </w:rPr>
-              <w:t xml:space="preserve">Octavian </w:t>
+            <w:tcW w:w="2396" w:type="dxa"/>
+          </w:tcPr>
+          <w:p>
+            <w:pPr>
+              <w:spacing w:before="80" w:after="80" w:line="240" w:lineRule="auto"/>
+              <w:rPr>
+                <w:rFonts w:ascii="Century Gothic" w:hAnsi="Century Gothic"/>
+              </w:rPr>
+            </w:pPr>
+            <w:r>
+              <w:rPr>
+                <w:rFonts w:ascii="Century Gothic" w:hAnsi="Century Gothic"/>
+              </w:rPr>
+              <w:t xml:space="preserve">Mihai </w:t>
             </w:r>
             <w:proofErr w:type="spellStart"/>
             <w:r>
               <w:rPr>
                 <w:rFonts w:ascii="Century Gothic" w:hAnsi="Century Gothic"/>
               </w:rPr>
-              <w:t>Grozman</w:t>
+              <w:t>Timotin</w:t>
             </w:r>
             <w:proofErr w:type="spellEnd"/>
           </w:p>
         </w:tc>
         <w:tc>
           <w:tcPr>
-            <w:tcW w:w="3240" w:type="dxa"/>
+            <w:tcW w:w="2999" w:type="dxa"/>
           </w:tcPr>
           <w:p>
             <w:pPr>
@@ -1400,7 +1288,7 @@
         </w:tc>
         <w:tc>
           <w:tcPr>
-            <w:tcW w:w="985" w:type="dxa"/>
+            <w:tcW w:w="1426" w:type="dxa"/>
           </w:tcPr>
           <w:p>
             <w:pPr>
@@ -1420,18 +1308,12 @@
         </w:tc>
       </w:tr>
       <w:tr>
-        <w:tblPrEx>
-          <w:tblCellMar>
-            <w:top w:w="0" w:type="dxa"/>
-            <w:bottom w:w="0" w:type="dxa"/>
-          </w:tblCellMar>
-        </w:tblPrEx>
         <w:trPr>
           <w:trHeight w:val="210"/>
         </w:trPr>
         <w:tc>
           <w:tcPr>
-            <w:tcW w:w="2863" w:type="dxa"/>
+            <w:tcW w:w="2822" w:type="dxa"/>
           </w:tcPr>
           <w:p>
             <w:pPr>
@@ -1450,34 +1332,34 @@
         </w:tc>
         <w:tc>
           <w:tcPr>
-            <w:tcW w:w="2555" w:type="dxa"/>
-          </w:tcPr>
-          <w:p>
-            <w:pPr>
-              <w:spacing w:before="80" w:after="80" w:line="240" w:lineRule="auto"/>
-              <w:rPr>
-                <w:rFonts w:ascii="Century Gothic" w:hAnsi="Century Gothic"/>
-              </w:rPr>
-            </w:pPr>
-            <w:r>
-              <w:rPr>
-                <w:rFonts w:ascii="Century Gothic" w:hAnsi="Century Gothic"/>
-              </w:rPr>
-              <w:t xml:space="preserve">Octavian </w:t>
+            <w:tcW w:w="2396" w:type="dxa"/>
+          </w:tcPr>
+          <w:p>
+            <w:pPr>
+              <w:spacing w:before="80" w:after="80" w:line="240" w:lineRule="auto"/>
+              <w:rPr>
+                <w:rFonts w:ascii="Century Gothic" w:hAnsi="Century Gothic"/>
+              </w:rPr>
+            </w:pPr>
+            <w:r>
+              <w:rPr>
+                <w:rFonts w:ascii="Century Gothic" w:hAnsi="Century Gothic"/>
+              </w:rPr>
+              <w:t xml:space="preserve">Sebastian </w:t>
             </w:r>
             <w:proofErr w:type="spellStart"/>
             <w:r>
               <w:rPr>
                 <w:rFonts w:ascii="Century Gothic" w:hAnsi="Century Gothic"/>
               </w:rPr>
-              <w:t>Grozman</w:t>
+              <w:t>Basca</w:t>
             </w:r>
             <w:proofErr w:type="spellEnd"/>
           </w:p>
         </w:tc>
         <w:tc>
           <w:tcPr>
-            <w:tcW w:w="3240" w:type="dxa"/>
+            <w:tcW w:w="2999" w:type="dxa"/>
           </w:tcPr>
           <w:p>
             <w:pPr>
@@ -1497,7 +1379,7 @@
         </w:tc>
         <w:tc>
           <w:tcPr>
-            <w:tcW w:w="985" w:type="dxa"/>
+            <w:tcW w:w="1426" w:type="dxa"/>
           </w:tcPr>
           <w:p>
             <w:pPr>
@@ -1517,18 +1399,12 @@
         </w:tc>
       </w:tr>
       <w:tr>
-        <w:tblPrEx>
-          <w:tblCellMar>
-            <w:top w:w="0" w:type="dxa"/>
-            <w:bottom w:w="0" w:type="dxa"/>
-          </w:tblCellMar>
-        </w:tblPrEx>
         <w:trPr>
           <w:trHeight w:val="240"/>
         </w:trPr>
         <w:tc>
           <w:tcPr>
-            <w:tcW w:w="2863" w:type="dxa"/>
+            <w:tcW w:w="2822" w:type="dxa"/>
           </w:tcPr>
           <w:p>
             <w:pPr>
@@ -1561,54 +1437,54 @@
         </w:tc>
         <w:tc>
           <w:tcPr>
-            <w:tcW w:w="2555" w:type="dxa"/>
-          </w:tcPr>
-          <w:p>
-            <w:pPr>
-              <w:spacing w:before="80" w:after="80" w:line="240" w:lineRule="auto"/>
-              <w:rPr>
-                <w:rFonts w:ascii="Century Gothic" w:hAnsi="Century Gothic"/>
-              </w:rPr>
-            </w:pPr>
-            <w:r>
-              <w:rPr>
-                <w:rFonts w:ascii="Century Gothic" w:hAnsi="Century Gothic"/>
-              </w:rPr>
-              <w:t xml:space="preserve">Octavian </w:t>
+            <w:tcW w:w="2396" w:type="dxa"/>
+          </w:tcPr>
+          <w:p>
+            <w:pPr>
+              <w:spacing w:before="80" w:after="80" w:line="240" w:lineRule="auto"/>
+              <w:rPr>
+                <w:rFonts w:ascii="Century Gothic" w:hAnsi="Century Gothic"/>
+              </w:rPr>
+            </w:pPr>
+            <w:r>
+              <w:rPr>
+                <w:rFonts w:ascii="Century Gothic" w:hAnsi="Century Gothic"/>
+              </w:rPr>
+              <w:t xml:space="preserve">Martin </w:t>
             </w:r>
             <w:proofErr w:type="spellStart"/>
             <w:r>
               <w:rPr>
                 <w:rFonts w:ascii="Century Gothic" w:hAnsi="Century Gothic"/>
               </w:rPr>
-              <w:t>Grozman</w:t>
+              <w:t>Kostadinov</w:t>
             </w:r>
             <w:proofErr w:type="spellEnd"/>
           </w:p>
         </w:tc>
         <w:tc>
           <w:tcPr>
-            <w:tcW w:w="3240" w:type="dxa"/>
-          </w:tcPr>
-          <w:p>
-            <w:pPr>
-              <w:spacing w:before="80" w:after="80" w:line="240" w:lineRule="auto"/>
-              <w:rPr>
-                <w:rFonts w:ascii="Century Gothic" w:hAnsi="Century Gothic"/>
-              </w:rPr>
-            </w:pPr>
-            <w:r>
-              <w:rPr>
-                <w:rFonts w:ascii="Century Gothic" w:hAnsi="Century Gothic"/>
-                <w:color w:val="000000"/>
-              </w:rPr>
-              <w:t>Approved by Group</w:t>
-            </w:r>
-          </w:p>
-        </w:tc>
-        <w:tc>
-          <w:tcPr>
-            <w:tcW w:w="985" w:type="dxa"/>
+            <w:tcW w:w="2999" w:type="dxa"/>
+          </w:tcPr>
+          <w:p>
+            <w:pPr>
+              <w:spacing w:before="80" w:after="80" w:line="240" w:lineRule="auto"/>
+              <w:rPr>
+                <w:rFonts w:ascii="Century Gothic" w:hAnsi="Century Gothic"/>
+              </w:rPr>
+            </w:pPr>
+            <w:r>
+              <w:rPr>
+                <w:rFonts w:ascii="Century Gothic" w:hAnsi="Century Gothic"/>
+                <w:color w:val="000000"/>
+              </w:rPr>
+              <w:t>Tested and Working</w:t>
+            </w:r>
+          </w:p>
+        </w:tc>
+        <w:tc>
+          <w:tcPr>
+            <w:tcW w:w="1426" w:type="dxa"/>
           </w:tcPr>
           <w:p>
             <w:pPr>
@@ -1628,18 +1504,12 @@
         </w:tc>
       </w:tr>
       <w:tr>
-        <w:tblPrEx>
-          <w:tblCellMar>
-            <w:top w:w="0" w:type="dxa"/>
-            <w:bottom w:w="0" w:type="dxa"/>
-          </w:tblCellMar>
-        </w:tblPrEx>
         <w:trPr>
           <w:trHeight w:val="240"/>
         </w:trPr>
         <w:tc>
           <w:tcPr>
-            <w:tcW w:w="2863" w:type="dxa"/>
+            <w:tcW w:w="2822" w:type="dxa"/>
           </w:tcPr>
           <w:p>
             <w:pPr>
@@ -1658,7 +1528,7 @@
         </w:tc>
         <w:tc>
           <w:tcPr>
-            <w:tcW w:w="2555" w:type="dxa"/>
+            <w:tcW w:w="2396" w:type="dxa"/>
           </w:tcPr>
           <w:p>
             <w:pPr>
@@ -1685,27 +1555,27 @@
         </w:tc>
         <w:tc>
           <w:tcPr>
-            <w:tcW w:w="3240" w:type="dxa"/>
-          </w:tcPr>
-          <w:p>
-            <w:pPr>
-              <w:spacing w:before="80" w:after="80" w:line="240" w:lineRule="auto"/>
-              <w:rPr>
-                <w:rFonts w:ascii="Century Gothic" w:hAnsi="Century Gothic"/>
-              </w:rPr>
-            </w:pPr>
-            <w:r>
-              <w:rPr>
-                <w:rFonts w:ascii="Century Gothic" w:hAnsi="Century Gothic"/>
-                <w:color w:val="000000"/>
-              </w:rPr>
-              <w:t>Approved by Group</w:t>
-            </w:r>
-          </w:p>
-        </w:tc>
-        <w:tc>
-          <w:tcPr>
-            <w:tcW w:w="985" w:type="dxa"/>
+            <w:tcW w:w="2999" w:type="dxa"/>
+          </w:tcPr>
+          <w:p>
+            <w:pPr>
+              <w:spacing w:before="80" w:after="80" w:line="240" w:lineRule="auto"/>
+              <w:rPr>
+                <w:rFonts w:ascii="Century Gothic" w:hAnsi="Century Gothic"/>
+              </w:rPr>
+            </w:pPr>
+            <w:r>
+              <w:rPr>
+                <w:rFonts w:ascii="Century Gothic" w:hAnsi="Century Gothic"/>
+                <w:color w:val="000000"/>
+              </w:rPr>
+              <w:t>Tested and Working</w:t>
+            </w:r>
+          </w:p>
+        </w:tc>
+        <w:tc>
+          <w:tcPr>
+            <w:tcW w:w="1426" w:type="dxa"/>
           </w:tcPr>
           <w:p>
             <w:pPr>
@@ -1725,18 +1595,12 @@
         </w:tc>
       </w:tr>
       <w:tr>
-        <w:tblPrEx>
-          <w:tblCellMar>
-            <w:top w:w="0" w:type="dxa"/>
-            <w:bottom w:w="0" w:type="dxa"/>
-          </w:tblCellMar>
-        </w:tblPrEx>
         <w:trPr>
           <w:trHeight w:val="168"/>
         </w:trPr>
         <w:tc>
           <w:tcPr>
-            <w:tcW w:w="2863" w:type="dxa"/>
+            <w:tcW w:w="2822" w:type="dxa"/>
           </w:tcPr>
           <w:p>
             <w:pPr>
@@ -1755,54 +1619,54 @@
         </w:tc>
         <w:tc>
           <w:tcPr>
-            <w:tcW w:w="2555" w:type="dxa"/>
-          </w:tcPr>
-          <w:p>
-            <w:pPr>
-              <w:spacing w:before="80" w:after="80" w:line="240" w:lineRule="auto"/>
-              <w:rPr>
-                <w:rFonts w:ascii="Century Gothic" w:hAnsi="Century Gothic"/>
-              </w:rPr>
-            </w:pPr>
-            <w:r>
-              <w:rPr>
-                <w:rFonts w:ascii="Century Gothic" w:hAnsi="Century Gothic"/>
-              </w:rPr>
-              <w:t xml:space="preserve">Octavian </w:t>
+            <w:tcW w:w="2396" w:type="dxa"/>
+          </w:tcPr>
+          <w:p>
+            <w:pPr>
+              <w:spacing w:before="80" w:after="80" w:line="240" w:lineRule="auto"/>
+              <w:rPr>
+                <w:rFonts w:ascii="Century Gothic" w:hAnsi="Century Gothic"/>
+              </w:rPr>
+            </w:pPr>
+            <w:r>
+              <w:rPr>
+                <w:rFonts w:ascii="Century Gothic" w:hAnsi="Century Gothic"/>
+              </w:rPr>
+              <w:t xml:space="preserve">Sebastian </w:t>
             </w:r>
             <w:proofErr w:type="spellStart"/>
             <w:r>
               <w:rPr>
                 <w:rFonts w:ascii="Century Gothic" w:hAnsi="Century Gothic"/>
               </w:rPr>
-              <w:t>Grozman</w:t>
+              <w:t>Basca</w:t>
             </w:r>
             <w:proofErr w:type="spellEnd"/>
           </w:p>
         </w:tc>
         <w:tc>
           <w:tcPr>
-            <w:tcW w:w="3240" w:type="dxa"/>
-          </w:tcPr>
-          <w:p>
-            <w:pPr>
-              <w:spacing w:before="80" w:after="80" w:line="240" w:lineRule="auto"/>
-              <w:rPr>
-                <w:rFonts w:ascii="Century Gothic" w:hAnsi="Century Gothic"/>
-              </w:rPr>
-            </w:pPr>
-            <w:r>
-              <w:rPr>
-                <w:rFonts w:ascii="Century Gothic" w:hAnsi="Century Gothic"/>
-                <w:color w:val="000000"/>
-              </w:rPr>
-              <w:t>Approved by Group</w:t>
-            </w:r>
-          </w:p>
-        </w:tc>
-        <w:tc>
-          <w:tcPr>
-            <w:tcW w:w="985" w:type="dxa"/>
+            <w:tcW w:w="2999" w:type="dxa"/>
+          </w:tcPr>
+          <w:p>
+            <w:pPr>
+              <w:spacing w:before="80" w:after="80" w:line="240" w:lineRule="auto"/>
+              <w:rPr>
+                <w:rFonts w:ascii="Century Gothic" w:hAnsi="Century Gothic"/>
+              </w:rPr>
+            </w:pPr>
+            <w:r>
+              <w:rPr>
+                <w:rFonts w:ascii="Century Gothic" w:hAnsi="Century Gothic"/>
+                <w:color w:val="000000"/>
+              </w:rPr>
+              <w:t>Tested and Working</w:t>
+            </w:r>
+          </w:p>
+        </w:tc>
+        <w:tc>
+          <w:tcPr>
+            <w:tcW w:w="1426" w:type="dxa"/>
           </w:tcPr>
           <w:p>
             <w:pPr>
@@ -1822,18 +1686,12 @@
         </w:tc>
       </w:tr>
       <w:tr>
-        <w:tblPrEx>
-          <w:tblCellMar>
-            <w:top w:w="0" w:type="dxa"/>
-            <w:bottom w:w="0" w:type="dxa"/>
-          </w:tblCellMar>
-        </w:tblPrEx>
         <w:trPr>
           <w:trHeight w:val="252"/>
         </w:trPr>
         <w:tc>
           <w:tcPr>
-            <w:tcW w:w="2863" w:type="dxa"/>
+            <w:tcW w:w="2822" w:type="dxa"/>
           </w:tcPr>
           <w:p>
             <w:pPr>
@@ -1852,54 +1710,54 @@
         </w:tc>
         <w:tc>
           <w:tcPr>
-            <w:tcW w:w="2555" w:type="dxa"/>
-          </w:tcPr>
-          <w:p>
-            <w:pPr>
-              <w:spacing w:before="80" w:after="80" w:line="240" w:lineRule="auto"/>
-              <w:rPr>
-                <w:rFonts w:ascii="Century Gothic" w:hAnsi="Century Gothic"/>
-              </w:rPr>
-            </w:pPr>
-            <w:r>
-              <w:rPr>
-                <w:rFonts w:ascii="Century Gothic" w:hAnsi="Century Gothic"/>
-              </w:rPr>
-              <w:t xml:space="preserve">Octavian </w:t>
+            <w:tcW w:w="2396" w:type="dxa"/>
+          </w:tcPr>
+          <w:p>
+            <w:pPr>
+              <w:spacing w:before="80" w:after="80" w:line="240" w:lineRule="auto"/>
+              <w:rPr>
+                <w:rFonts w:ascii="Century Gothic" w:hAnsi="Century Gothic"/>
+              </w:rPr>
+            </w:pPr>
+            <w:r>
+              <w:rPr>
+                <w:rFonts w:ascii="Century Gothic" w:hAnsi="Century Gothic"/>
+              </w:rPr>
+              <w:t xml:space="preserve">Martin </w:t>
             </w:r>
             <w:proofErr w:type="spellStart"/>
             <w:r>
               <w:rPr>
                 <w:rFonts w:ascii="Century Gothic" w:hAnsi="Century Gothic"/>
               </w:rPr>
-              <w:t>Grozman</w:t>
+              <w:t>Kostadinov</w:t>
             </w:r>
             <w:proofErr w:type="spellEnd"/>
           </w:p>
         </w:tc>
         <w:tc>
           <w:tcPr>
-            <w:tcW w:w="3240" w:type="dxa"/>
-          </w:tcPr>
-          <w:p>
-            <w:pPr>
-              <w:spacing w:before="80" w:after="80" w:line="240" w:lineRule="auto"/>
-              <w:rPr>
-                <w:rFonts w:ascii="Century Gothic" w:hAnsi="Century Gothic"/>
-              </w:rPr>
-            </w:pPr>
-            <w:r>
-              <w:rPr>
-                <w:rFonts w:ascii="Century Gothic" w:hAnsi="Century Gothic"/>
-                <w:color w:val="000000"/>
-              </w:rPr>
-              <w:t>Approved by Group</w:t>
-            </w:r>
-          </w:p>
-        </w:tc>
-        <w:tc>
-          <w:tcPr>
-            <w:tcW w:w="985" w:type="dxa"/>
+            <w:tcW w:w="2999" w:type="dxa"/>
+          </w:tcPr>
+          <w:p>
+            <w:pPr>
+              <w:spacing w:before="80" w:after="80" w:line="240" w:lineRule="auto"/>
+              <w:rPr>
+                <w:rFonts w:ascii="Century Gothic" w:hAnsi="Century Gothic"/>
+              </w:rPr>
+            </w:pPr>
+            <w:r>
+              <w:rPr>
+                <w:rFonts w:ascii="Century Gothic" w:hAnsi="Century Gothic"/>
+                <w:color w:val="000000"/>
+              </w:rPr>
+              <w:t>Tested and Working</w:t>
+            </w:r>
+          </w:p>
+        </w:tc>
+        <w:tc>
+          <w:tcPr>
+            <w:tcW w:w="1426" w:type="dxa"/>
           </w:tcPr>
           <w:p>
             <w:pPr>
@@ -1919,18 +1777,12 @@
         </w:tc>
       </w:tr>
       <w:tr>
-        <w:tblPrEx>
-          <w:tblCellMar>
-            <w:top w:w="0" w:type="dxa"/>
-            <w:bottom w:w="0" w:type="dxa"/>
-          </w:tblCellMar>
-        </w:tblPrEx>
         <w:trPr>
           <w:trHeight w:val="264"/>
         </w:trPr>
         <w:tc>
           <w:tcPr>
-            <w:tcW w:w="2863" w:type="dxa"/>
+            <w:tcW w:w="2822" w:type="dxa"/>
           </w:tcPr>
           <w:p>
             <w:pPr>
@@ -1949,7 +1801,7 @@
         </w:tc>
         <w:tc>
           <w:tcPr>
-            <w:tcW w:w="2555" w:type="dxa"/>
+            <w:tcW w:w="2396" w:type="dxa"/>
           </w:tcPr>
           <w:p>
             <w:pPr>
@@ -1976,27 +1828,27 @@
         </w:tc>
         <w:tc>
           <w:tcPr>
-            <w:tcW w:w="3240" w:type="dxa"/>
-          </w:tcPr>
-          <w:p>
-            <w:pPr>
-              <w:spacing w:before="80" w:after="80" w:line="240" w:lineRule="auto"/>
-              <w:rPr>
-                <w:rFonts w:ascii="Century Gothic" w:hAnsi="Century Gothic"/>
-              </w:rPr>
-            </w:pPr>
-            <w:r>
-              <w:rPr>
-                <w:rFonts w:ascii="Century Gothic" w:hAnsi="Century Gothic"/>
-                <w:color w:val="000000"/>
-              </w:rPr>
-              <w:t>Approved by Group</w:t>
-            </w:r>
-          </w:p>
-        </w:tc>
-        <w:tc>
-          <w:tcPr>
-            <w:tcW w:w="985" w:type="dxa"/>
+            <w:tcW w:w="2999" w:type="dxa"/>
+          </w:tcPr>
+          <w:p>
+            <w:pPr>
+              <w:spacing w:before="80" w:after="80" w:line="240" w:lineRule="auto"/>
+              <w:rPr>
+                <w:rFonts w:ascii="Century Gothic" w:hAnsi="Century Gothic"/>
+              </w:rPr>
+            </w:pPr>
+            <w:r>
+              <w:rPr>
+                <w:rFonts w:ascii="Century Gothic" w:hAnsi="Century Gothic"/>
+                <w:color w:val="000000"/>
+              </w:rPr>
+              <w:t>Tested and Working</w:t>
+            </w:r>
+          </w:p>
+        </w:tc>
+        <w:tc>
+          <w:tcPr>
+            <w:tcW w:w="1426" w:type="dxa"/>
           </w:tcPr>
           <w:p>
             <w:pPr>
@@ -2016,18 +1868,12 @@
         </w:tc>
       </w:tr>
       <w:tr>
-        <w:tblPrEx>
-          <w:tblCellMar>
-            <w:top w:w="0" w:type="dxa"/>
-            <w:bottom w:w="0" w:type="dxa"/>
-          </w:tblCellMar>
-        </w:tblPrEx>
         <w:trPr>
           <w:trHeight w:val="204"/>
         </w:trPr>
         <w:tc>
           <w:tcPr>
-            <w:tcW w:w="2863" w:type="dxa"/>
+            <w:tcW w:w="2822" w:type="dxa"/>
           </w:tcPr>
           <w:p>
             <w:pPr>
@@ -2046,54 +1892,54 @@
         </w:tc>
         <w:tc>
           <w:tcPr>
-            <w:tcW w:w="2555" w:type="dxa"/>
-          </w:tcPr>
-          <w:p>
-            <w:pPr>
-              <w:spacing w:before="80" w:after="80" w:line="240" w:lineRule="auto"/>
-              <w:rPr>
-                <w:rFonts w:ascii="Century Gothic" w:hAnsi="Century Gothic"/>
-              </w:rPr>
-            </w:pPr>
-            <w:r>
-              <w:rPr>
-                <w:rFonts w:ascii="Century Gothic" w:hAnsi="Century Gothic"/>
-              </w:rPr>
-              <w:t xml:space="preserve">Octavian </w:t>
+            <w:tcW w:w="2396" w:type="dxa"/>
+          </w:tcPr>
+          <w:p>
+            <w:pPr>
+              <w:spacing w:before="80" w:after="80" w:line="240" w:lineRule="auto"/>
+              <w:rPr>
+                <w:rFonts w:ascii="Century Gothic" w:hAnsi="Century Gothic"/>
+              </w:rPr>
+            </w:pPr>
+            <w:r>
+              <w:rPr>
+                <w:rFonts w:ascii="Century Gothic" w:hAnsi="Century Gothic"/>
+              </w:rPr>
+              <w:t xml:space="preserve">Mihai </w:t>
             </w:r>
             <w:proofErr w:type="spellStart"/>
             <w:r>
               <w:rPr>
                 <w:rFonts w:ascii="Century Gothic" w:hAnsi="Century Gothic"/>
               </w:rPr>
-              <w:t>Grozman</w:t>
+              <w:t>Timotin</w:t>
             </w:r>
             <w:proofErr w:type="spellEnd"/>
           </w:p>
         </w:tc>
         <w:tc>
           <w:tcPr>
-            <w:tcW w:w="3240" w:type="dxa"/>
-          </w:tcPr>
-          <w:p>
-            <w:pPr>
-              <w:spacing w:before="80" w:after="80" w:line="240" w:lineRule="auto"/>
-              <w:rPr>
-                <w:rFonts w:ascii="Century Gothic" w:hAnsi="Century Gothic"/>
-              </w:rPr>
-            </w:pPr>
-            <w:r>
-              <w:rPr>
-                <w:rFonts w:ascii="Century Gothic" w:hAnsi="Century Gothic"/>
-                <w:color w:val="000000"/>
-              </w:rPr>
-              <w:t>Approved by Group</w:t>
-            </w:r>
-          </w:p>
-        </w:tc>
-        <w:tc>
-          <w:tcPr>
-            <w:tcW w:w="985" w:type="dxa"/>
+            <w:tcW w:w="2999" w:type="dxa"/>
+          </w:tcPr>
+          <w:p>
+            <w:pPr>
+              <w:spacing w:before="80" w:after="80" w:line="240" w:lineRule="auto"/>
+              <w:rPr>
+                <w:rFonts w:ascii="Century Gothic" w:hAnsi="Century Gothic"/>
+              </w:rPr>
+            </w:pPr>
+            <w:r>
+              <w:rPr>
+                <w:rFonts w:ascii="Century Gothic" w:hAnsi="Century Gothic"/>
+                <w:color w:val="000000"/>
+              </w:rPr>
+              <w:t>Tested and Working</w:t>
+            </w:r>
+          </w:p>
+        </w:tc>
+        <w:tc>
+          <w:tcPr>
+            <w:tcW w:w="1426" w:type="dxa"/>
           </w:tcPr>
           <w:p>
             <w:pPr>
@@ -2113,18 +1959,12 @@
         </w:tc>
       </w:tr>
       <w:tr>
-        <w:tblPrEx>
-          <w:tblCellMar>
-            <w:top w:w="0" w:type="dxa"/>
-            <w:bottom w:w="0" w:type="dxa"/>
-          </w:tblCellMar>
-        </w:tblPrEx>
         <w:trPr>
           <w:trHeight w:val="228"/>
         </w:trPr>
         <w:tc>
           <w:tcPr>
-            <w:tcW w:w="2863" w:type="dxa"/>
+            <w:tcW w:w="2822" w:type="dxa"/>
           </w:tcPr>
           <w:p>
             <w:pPr>
@@ -2151,54 +1991,54 @@
         </w:tc>
         <w:tc>
           <w:tcPr>
-            <w:tcW w:w="2555" w:type="dxa"/>
-          </w:tcPr>
-          <w:p>
-            <w:pPr>
-              <w:spacing w:before="80" w:after="80" w:line="240" w:lineRule="auto"/>
-              <w:rPr>
-                <w:rFonts w:ascii="Century Gothic" w:hAnsi="Century Gothic"/>
-              </w:rPr>
-            </w:pPr>
-            <w:r>
-              <w:rPr>
-                <w:rFonts w:ascii="Century Gothic" w:hAnsi="Century Gothic"/>
-              </w:rPr>
-              <w:t xml:space="preserve">Octavian </w:t>
+            <w:tcW w:w="2396" w:type="dxa"/>
+          </w:tcPr>
+          <w:p>
+            <w:pPr>
+              <w:spacing w:before="80" w:after="80" w:line="240" w:lineRule="auto"/>
+              <w:rPr>
+                <w:rFonts w:ascii="Century Gothic" w:hAnsi="Century Gothic"/>
+              </w:rPr>
+            </w:pPr>
+            <w:r>
+              <w:rPr>
+                <w:rFonts w:ascii="Century Gothic" w:hAnsi="Century Gothic"/>
+              </w:rPr>
+              <w:t xml:space="preserve">Martin </w:t>
             </w:r>
             <w:proofErr w:type="spellStart"/>
             <w:r>
               <w:rPr>
                 <w:rFonts w:ascii="Century Gothic" w:hAnsi="Century Gothic"/>
               </w:rPr>
-              <w:t>Grozman</w:t>
+              <w:t>Kostadinov</w:t>
             </w:r>
             <w:proofErr w:type="spellEnd"/>
           </w:p>
         </w:tc>
         <w:tc>
           <w:tcPr>
-            <w:tcW w:w="3240" w:type="dxa"/>
-          </w:tcPr>
-          <w:p>
-            <w:pPr>
-              <w:spacing w:before="80" w:after="80" w:line="240" w:lineRule="auto"/>
-              <w:rPr>
-                <w:rFonts w:ascii="Century Gothic" w:hAnsi="Century Gothic"/>
-              </w:rPr>
-            </w:pPr>
-            <w:r>
-              <w:rPr>
-                <w:rFonts w:ascii="Century Gothic" w:hAnsi="Century Gothic"/>
-                <w:color w:val="000000"/>
-              </w:rPr>
-              <w:t>Approved by Group</w:t>
-            </w:r>
-          </w:p>
-        </w:tc>
-        <w:tc>
-          <w:tcPr>
-            <w:tcW w:w="985" w:type="dxa"/>
+            <w:tcW w:w="2999" w:type="dxa"/>
+          </w:tcPr>
+          <w:p>
+            <w:pPr>
+              <w:spacing w:before="80" w:after="80" w:line="240" w:lineRule="auto"/>
+              <w:rPr>
+                <w:rFonts w:ascii="Century Gothic" w:hAnsi="Century Gothic"/>
+              </w:rPr>
+            </w:pPr>
+            <w:r>
+              <w:rPr>
+                <w:rFonts w:ascii="Century Gothic" w:hAnsi="Century Gothic"/>
+                <w:color w:val="000000"/>
+              </w:rPr>
+              <w:t>Tested and Working</w:t>
+            </w:r>
+          </w:p>
+        </w:tc>
+        <w:tc>
+          <w:tcPr>
+            <w:tcW w:w="1426" w:type="dxa"/>
           </w:tcPr>
           <w:p>
             <w:pPr>
@@ -2218,18 +2058,12 @@
         </w:tc>
       </w:tr>
       <w:tr>
-        <w:tblPrEx>
-          <w:tblCellMar>
-            <w:top w:w="0" w:type="dxa"/>
-            <w:bottom w:w="0" w:type="dxa"/>
-          </w:tblCellMar>
-        </w:tblPrEx>
         <w:trPr>
           <w:trHeight w:val="174"/>
         </w:trPr>
         <w:tc>
           <w:tcPr>
-            <w:tcW w:w="2863" w:type="dxa"/>
+            <w:tcW w:w="2822" w:type="dxa"/>
           </w:tcPr>
           <w:p>
             <w:pPr>
@@ -2248,54 +2082,54 @@
         </w:tc>
         <w:tc>
           <w:tcPr>
-            <w:tcW w:w="2555" w:type="dxa"/>
-          </w:tcPr>
-          <w:p>
-            <w:pPr>
-              <w:spacing w:before="80" w:after="80" w:line="240" w:lineRule="auto"/>
-              <w:rPr>
-                <w:rFonts w:ascii="Century Gothic" w:hAnsi="Century Gothic"/>
-              </w:rPr>
-            </w:pPr>
-            <w:r>
-              <w:rPr>
-                <w:rFonts w:ascii="Century Gothic" w:hAnsi="Century Gothic"/>
-              </w:rPr>
-              <w:t xml:space="preserve">Octavian </w:t>
+            <w:tcW w:w="2396" w:type="dxa"/>
+          </w:tcPr>
+          <w:p>
+            <w:pPr>
+              <w:spacing w:before="80" w:after="80" w:line="240" w:lineRule="auto"/>
+              <w:rPr>
+                <w:rFonts w:ascii="Century Gothic" w:hAnsi="Century Gothic"/>
+              </w:rPr>
+            </w:pPr>
+            <w:r>
+              <w:rPr>
+                <w:rFonts w:ascii="Century Gothic" w:hAnsi="Century Gothic"/>
+              </w:rPr>
+              <w:t xml:space="preserve">Sebastian </w:t>
             </w:r>
             <w:proofErr w:type="spellStart"/>
             <w:r>
               <w:rPr>
                 <w:rFonts w:ascii="Century Gothic" w:hAnsi="Century Gothic"/>
               </w:rPr>
-              <w:t>Grozman</w:t>
+              <w:t>Basca</w:t>
             </w:r>
             <w:proofErr w:type="spellEnd"/>
           </w:p>
         </w:tc>
         <w:tc>
           <w:tcPr>
-            <w:tcW w:w="3240" w:type="dxa"/>
-          </w:tcPr>
-          <w:p>
-            <w:pPr>
-              <w:spacing w:before="80" w:after="80" w:line="240" w:lineRule="auto"/>
-              <w:rPr>
-                <w:rFonts w:ascii="Century Gothic" w:hAnsi="Century Gothic"/>
-              </w:rPr>
-            </w:pPr>
-            <w:r>
-              <w:rPr>
-                <w:rFonts w:ascii="Century Gothic" w:hAnsi="Century Gothic"/>
-                <w:color w:val="000000"/>
-              </w:rPr>
-              <w:t>Approved by Group</w:t>
-            </w:r>
-          </w:p>
-        </w:tc>
-        <w:tc>
-          <w:tcPr>
-            <w:tcW w:w="985" w:type="dxa"/>
+            <w:tcW w:w="2999" w:type="dxa"/>
+          </w:tcPr>
+          <w:p>
+            <w:pPr>
+              <w:spacing w:before="80" w:after="80" w:line="240" w:lineRule="auto"/>
+              <w:rPr>
+                <w:rFonts w:ascii="Century Gothic" w:hAnsi="Century Gothic"/>
+              </w:rPr>
+            </w:pPr>
+            <w:r>
+              <w:rPr>
+                <w:rFonts w:ascii="Century Gothic" w:hAnsi="Century Gothic"/>
+                <w:color w:val="000000"/>
+              </w:rPr>
+              <w:t>Tested and Working</w:t>
+            </w:r>
+          </w:p>
+        </w:tc>
+        <w:tc>
+          <w:tcPr>
+            <w:tcW w:w="1426" w:type="dxa"/>
           </w:tcPr>
           <w:p>
             <w:pPr>
@@ -2315,18 +2149,12 @@
         </w:tc>
       </w:tr>
       <w:tr>
-        <w:tblPrEx>
-          <w:tblCellMar>
-            <w:top w:w="0" w:type="dxa"/>
-            <w:bottom w:w="0" w:type="dxa"/>
-          </w:tblCellMar>
-        </w:tblPrEx>
         <w:trPr>
           <w:trHeight w:val="192"/>
         </w:trPr>
         <w:tc>
           <w:tcPr>
-            <w:tcW w:w="2863" w:type="dxa"/>
+            <w:tcW w:w="2822" w:type="dxa"/>
           </w:tcPr>
           <w:p>
             <w:pPr>
@@ -2345,40 +2173,33 @@
         </w:tc>
         <w:tc>
           <w:tcPr>
-            <w:tcW w:w="2555" w:type="dxa"/>
-          </w:tcPr>
-          <w:p>
-            <w:pPr>
-              <w:spacing w:before="80" w:after="80" w:line="240" w:lineRule="auto"/>
-              <w:rPr>
-                <w:rFonts w:ascii="Century Gothic" w:hAnsi="Century Gothic"/>
-              </w:rPr>
-            </w:pPr>
-            <w:r>
-              <w:rPr>
-                <w:rFonts w:ascii="Century Gothic" w:hAnsi="Century Gothic"/>
-              </w:rPr>
-              <w:t xml:space="preserve">Octavian </w:t>
-            </w:r>
-            <w:proofErr w:type="spellStart"/>
-            <w:r>
-              <w:rPr>
-                <w:rFonts w:ascii="Century Gothic" w:hAnsi="Century Gothic"/>
-              </w:rPr>
-              <w:t>Grozman</w:t>
-            </w:r>
-            <w:proofErr w:type="spellEnd"/>
-          </w:p>
-        </w:tc>
-        <w:tc>
-          <w:tcPr>
-            <w:tcW w:w="3240" w:type="dxa"/>
-          </w:tcPr>
-          <w:p>
-            <w:pPr>
-              <w:spacing w:before="80" w:after="80" w:line="240" w:lineRule="auto"/>
-              <w:rPr>
-                <w:rFonts w:ascii="Century Gothic" w:hAnsi="Century Gothic"/>
+            <w:tcW w:w="2396" w:type="dxa"/>
+          </w:tcPr>
+          <w:p>
+            <w:pPr>
+              <w:spacing w:before="80" w:after="80" w:line="240" w:lineRule="auto"/>
+              <w:rPr>
+                <w:rFonts w:ascii="Century Gothic" w:hAnsi="Century Gothic"/>
+              </w:rPr>
+            </w:pPr>
+            <w:r>
+              <w:rPr>
+                <w:rFonts w:ascii="Century Gothic" w:hAnsi="Century Gothic"/>
+              </w:rPr>
+              <w:t>Whole Group</w:t>
+            </w:r>
+          </w:p>
+        </w:tc>
+        <w:tc>
+          <w:tcPr>
+            <w:tcW w:w="2999" w:type="dxa"/>
+          </w:tcPr>
+          <w:p>
+            <w:pPr>
+              <w:spacing w:before="80" w:after="80" w:line="240" w:lineRule="auto"/>
+              <w:rPr>
+                <w:rFonts w:ascii="Century Gothic" w:hAnsi="Century Gothic"/>
+                <w:color w:val="000000"/>
               </w:rPr>
             </w:pPr>
             <w:r>
@@ -2392,7 +2213,7 @@
         </w:tc>
         <w:tc>
           <w:tcPr>
-            <w:tcW w:w="985" w:type="dxa"/>
+            <w:tcW w:w="1426" w:type="dxa"/>
           </w:tcPr>
           <w:p>
             <w:pPr>
@@ -2412,18 +2233,394 @@
         </w:tc>
       </w:tr>
       <w:tr>
-        <w:tblPrEx>
-          <w:tblCellMar>
-            <w:top w:w="0" w:type="dxa"/>
-            <w:bottom w:w="0" w:type="dxa"/>
-          </w:tblCellMar>
-        </w:tblPrEx>
         <w:trPr>
           <w:trHeight w:val="252"/>
         </w:trPr>
         <w:tc>
           <w:tcPr>
-            <w:tcW w:w="2863" w:type="dxa"/>
+            <w:tcW w:w="2822" w:type="dxa"/>
+          </w:tcPr>
+          <w:p>
+            <w:pPr>
+              <w:spacing w:before="80" w:after="80" w:line="240" w:lineRule="auto"/>
+              <w:rPr>
+                <w:rFonts w:ascii="Century Gothic" w:hAnsi="Century Gothic"/>
+              </w:rPr>
+            </w:pPr>
+            <w:r>
+              <w:rPr>
+                <w:rFonts w:ascii="Century Gothic" w:hAnsi="Century Gothic"/>
+              </w:rPr>
+              <w:t>GUI Implem</w:t>
+            </w:r>
+            <w:r>
+              <w:rPr>
+                <w:rFonts w:ascii="Century Gothic" w:hAnsi="Century Gothic"/>
+              </w:rPr>
+              <w:t>en</w:t>
+            </w:r>
+            <w:r>
+              <w:rPr>
+                <w:rFonts w:ascii="Century Gothic" w:hAnsi="Century Gothic"/>
+              </w:rPr>
+              <w:t>t</w:t>
+            </w:r>
+            <w:r>
+              <w:rPr>
+                <w:rFonts w:ascii="Century Gothic" w:hAnsi="Century Gothic"/>
+              </w:rPr>
+              <w:t>at</w:t>
+            </w:r>
+            <w:r>
+              <w:rPr>
+                <w:rFonts w:ascii="Century Gothic" w:hAnsi="Century Gothic"/>
+              </w:rPr>
+              <w:t>ion</w:t>
+            </w:r>
+          </w:p>
+        </w:tc>
+        <w:tc>
+          <w:tcPr>
+            <w:tcW w:w="2396" w:type="dxa"/>
+          </w:tcPr>
+          <w:p>
+            <w:pPr>
+              <w:spacing w:before="80" w:after="80" w:line="240" w:lineRule="auto"/>
+              <w:rPr>
+                <w:rFonts w:ascii="Century Gothic" w:hAnsi="Century Gothic"/>
+              </w:rPr>
+            </w:pPr>
+            <w:r>
+              <w:rPr>
+                <w:rFonts w:ascii="Century Gothic" w:hAnsi="Century Gothic"/>
+              </w:rPr>
+              <w:t>Whole group</w:t>
+            </w:r>
+          </w:p>
+        </w:tc>
+        <w:tc>
+          <w:tcPr>
+            <w:tcW w:w="2999" w:type="dxa"/>
+          </w:tcPr>
+          <w:p>
+            <w:pPr>
+              <w:spacing w:before="80" w:after="80" w:line="240" w:lineRule="auto"/>
+              <w:rPr>
+                <w:rFonts w:ascii="Century Gothic" w:hAnsi="Century Gothic"/>
+              </w:rPr>
+            </w:pPr>
+            <w:r>
+              <w:rPr>
+                <w:rFonts w:ascii="Century Gothic" w:hAnsi="Century Gothic"/>
+                <w:color w:val="000000"/>
+              </w:rPr>
+              <w:t>Tested and Working</w:t>
+            </w:r>
+          </w:p>
+        </w:tc>
+        <w:tc>
+          <w:tcPr>
+            <w:tcW w:w="1426" w:type="dxa"/>
+          </w:tcPr>
+          <w:p>
+            <w:pPr>
+              <w:spacing w:before="80" w:after="80" w:line="240" w:lineRule="auto"/>
+              <w:rPr>
+                <w:rFonts w:ascii="Century Gothic" w:hAnsi="Century Gothic"/>
+              </w:rPr>
+            </w:pPr>
+            <w:r>
+              <w:rPr>
+                <w:rFonts w:ascii="Century Gothic" w:hAnsi="Century Gothic"/>
+                <w:lang w:val="ru-RU"/>
+              </w:rPr>
+              <w:t>Yes</w:t>
+            </w:r>
+          </w:p>
+        </w:tc>
+      </w:tr>
+      <w:tr>
+        <w:trPr>
+          <w:trHeight w:val="252"/>
+        </w:trPr>
+        <w:tc>
+          <w:tcPr>
+            <w:tcW w:w="2822" w:type="dxa"/>
+          </w:tcPr>
+          <w:p>
+            <w:pPr>
+              <w:spacing w:before="80" w:after="80" w:line="240" w:lineRule="auto"/>
+              <w:rPr>
+                <w:rFonts w:ascii="Century Gothic" w:hAnsi="Century Gothic"/>
+              </w:rPr>
+            </w:pPr>
+            <w:r>
+              <w:rPr>
+                <w:rFonts w:ascii="Century Gothic" w:hAnsi="Century Gothic"/>
+              </w:rPr>
+              <w:lastRenderedPageBreak/>
+              <w:t>Blooms Profile</w:t>
+            </w:r>
+          </w:p>
+        </w:tc>
+        <w:tc>
+          <w:tcPr>
+            <w:tcW w:w="2396" w:type="dxa"/>
+          </w:tcPr>
+          <w:p>
+            <w:pPr>
+              <w:spacing w:before="80" w:after="80" w:line="240" w:lineRule="auto"/>
+              <w:rPr>
+                <w:rFonts w:ascii="Century Gothic" w:hAnsi="Century Gothic"/>
+              </w:rPr>
+            </w:pPr>
+            <w:r>
+              <w:rPr>
+                <w:rFonts w:ascii="Century Gothic" w:hAnsi="Century Gothic"/>
+              </w:rPr>
+              <w:t>Whole group</w:t>
+            </w:r>
+          </w:p>
+        </w:tc>
+        <w:tc>
+          <w:tcPr>
+            <w:tcW w:w="2999" w:type="dxa"/>
+          </w:tcPr>
+          <w:p>
+            <w:pPr>
+              <w:spacing w:before="80" w:after="80" w:line="240" w:lineRule="auto"/>
+              <w:rPr>
+                <w:rFonts w:ascii="Century Gothic" w:hAnsi="Century Gothic"/>
+                <w:color w:val="000000"/>
+              </w:rPr>
+            </w:pPr>
+            <w:r>
+              <w:rPr>
+                <w:rFonts w:ascii="Century Gothic" w:hAnsi="Century Gothic"/>
+                <w:color w:val="000000"/>
+              </w:rPr>
+              <w:t>Approve</w:t>
+            </w:r>
+            <w:bookmarkStart w:id="0" w:name="_GoBack"/>
+            <w:bookmarkEnd w:id="0"/>
+            <w:r>
+              <w:rPr>
+                <w:rFonts w:ascii="Century Gothic" w:hAnsi="Century Gothic"/>
+                <w:color w:val="000000"/>
+              </w:rPr>
+              <w:t>d by Group</w:t>
+            </w:r>
+          </w:p>
+        </w:tc>
+        <w:tc>
+          <w:tcPr>
+            <w:tcW w:w="1426" w:type="dxa"/>
+          </w:tcPr>
+          <w:p>
+            <w:pPr>
+              <w:spacing w:before="80" w:after="80" w:line="240" w:lineRule="auto"/>
+              <w:rPr>
+                <w:rFonts w:ascii="Century Gothic" w:hAnsi="Century Gothic"/>
+              </w:rPr>
+            </w:pPr>
+            <w:r>
+              <w:rPr>
+                <w:rFonts w:ascii="Century Gothic" w:hAnsi="Century Gothic"/>
+              </w:rPr>
+              <w:t>Yes</w:t>
+            </w:r>
+          </w:p>
+        </w:tc>
+      </w:tr>
+      <w:tr>
+        <w:trPr>
+          <w:trHeight w:val="252"/>
+        </w:trPr>
+        <w:tc>
+          <w:tcPr>
+            <w:tcW w:w="2822" w:type="dxa"/>
+          </w:tcPr>
+          <w:p>
+            <w:pPr>
+              <w:spacing w:before="80" w:after="80" w:line="240" w:lineRule="auto"/>
+              <w:rPr>
+                <w:rFonts w:ascii="Century Gothic" w:hAnsi="Century Gothic"/>
+              </w:rPr>
+            </w:pPr>
+            <w:r>
+              <w:rPr>
+                <w:rFonts w:ascii="Century Gothic" w:hAnsi="Century Gothic"/>
+              </w:rPr>
+              <w:t>Introduction</w:t>
+            </w:r>
+          </w:p>
+        </w:tc>
+        <w:tc>
+          <w:tcPr>
+            <w:tcW w:w="2396" w:type="dxa"/>
+          </w:tcPr>
+          <w:p>
+            <w:pPr>
+              <w:spacing w:before="80" w:after="80" w:line="240" w:lineRule="auto"/>
+              <w:rPr>
+                <w:rFonts w:ascii="Century Gothic" w:hAnsi="Century Gothic"/>
+              </w:rPr>
+            </w:pPr>
+            <w:r>
+              <w:rPr>
+                <w:rFonts w:ascii="Century Gothic" w:hAnsi="Century Gothic"/>
+              </w:rPr>
+              <w:t xml:space="preserve">Mihai </w:t>
+            </w:r>
+            <w:proofErr w:type="spellStart"/>
+            <w:r>
+              <w:rPr>
+                <w:rFonts w:ascii="Century Gothic" w:hAnsi="Century Gothic"/>
+              </w:rPr>
+              <w:t>Timotin</w:t>
+            </w:r>
+            <w:proofErr w:type="spellEnd"/>
+          </w:p>
+        </w:tc>
+        <w:tc>
+          <w:tcPr>
+            <w:tcW w:w="2999" w:type="dxa"/>
+          </w:tcPr>
+          <w:p>
+            <w:pPr>
+              <w:spacing w:before="80" w:after="80" w:line="240" w:lineRule="auto"/>
+              <w:rPr>
+                <w:rFonts w:ascii="Century Gothic" w:hAnsi="Century Gothic"/>
+                <w:color w:val="000000"/>
+              </w:rPr>
+            </w:pPr>
+            <w:r>
+              <w:rPr>
+                <w:rFonts w:ascii="Century Gothic" w:hAnsi="Century Gothic"/>
+                <w:color w:val="000000"/>
+              </w:rPr>
+              <w:t>Approved by Group</w:t>
+            </w:r>
+          </w:p>
+        </w:tc>
+        <w:tc>
+          <w:tcPr>
+            <w:tcW w:w="1426" w:type="dxa"/>
+          </w:tcPr>
+          <w:p>
+            <w:pPr>
+              <w:spacing w:before="80" w:after="80" w:line="240" w:lineRule="auto"/>
+              <w:rPr>
+                <w:rFonts w:ascii="Century Gothic" w:hAnsi="Century Gothic"/>
+              </w:rPr>
+            </w:pPr>
+            <w:r>
+              <w:rPr>
+                <w:rFonts w:ascii="Century Gothic" w:hAnsi="Century Gothic"/>
+              </w:rPr>
+              <w:t>Yes</w:t>
+            </w:r>
+          </w:p>
+        </w:tc>
+      </w:tr>
+      <w:tr>
+        <w:trPr>
+          <w:trHeight w:val="252"/>
+        </w:trPr>
+        <w:tc>
+          <w:tcPr>
+            <w:tcW w:w="2822" w:type="dxa"/>
+          </w:tcPr>
+          <w:p>
+            <w:pPr>
+              <w:spacing w:before="80" w:after="80" w:line="240" w:lineRule="auto"/>
+              <w:rPr>
+                <w:rFonts w:ascii="Century Gothic" w:hAnsi="Century Gothic"/>
+              </w:rPr>
+            </w:pPr>
+            <w:r>
+              <w:rPr>
+                <w:rFonts w:ascii="Century Gothic" w:hAnsi="Century Gothic"/>
+              </w:rPr>
+              <w:t>Abstract</w:t>
+            </w:r>
+          </w:p>
+        </w:tc>
+        <w:tc>
+          <w:tcPr>
+            <w:tcW w:w="2396" w:type="dxa"/>
+          </w:tcPr>
+          <w:p>
+            <w:pPr>
+              <w:spacing w:before="80" w:after="80" w:line="240" w:lineRule="auto"/>
+              <w:rPr>
+                <w:rFonts w:ascii="Century Gothic" w:hAnsi="Century Gothic"/>
+              </w:rPr>
+            </w:pPr>
+            <w:r>
+              <w:rPr>
+                <w:rFonts w:ascii="Century Gothic" w:hAnsi="Century Gothic"/>
+              </w:rPr>
+              <w:t xml:space="preserve">Martin </w:t>
+            </w:r>
+            <w:proofErr w:type="spellStart"/>
+            <w:r>
+              <w:rPr>
+                <w:rFonts w:ascii="Century Gothic" w:hAnsi="Century Gothic"/>
+              </w:rPr>
+              <w:t>Kostadinov</w:t>
+            </w:r>
+            <w:proofErr w:type="spellEnd"/>
+          </w:p>
+        </w:tc>
+        <w:tc>
+          <w:tcPr>
+            <w:tcW w:w="2999" w:type="dxa"/>
+          </w:tcPr>
+          <w:p>
+            <w:pPr>
+              <w:spacing w:before="80" w:after="80" w:line="240" w:lineRule="auto"/>
+              <w:rPr>
+                <w:rFonts w:ascii="Century Gothic" w:hAnsi="Century Gothic"/>
+                <w:color w:val="000000"/>
+              </w:rPr>
+            </w:pPr>
+            <w:r>
+              <w:rPr>
+                <w:rFonts w:ascii="Century Gothic" w:hAnsi="Century Gothic"/>
+                <w:color w:val="000000"/>
+              </w:rPr>
+              <w:t>Approved by Group</w:t>
+            </w:r>
+          </w:p>
+        </w:tc>
+        <w:tc>
+          <w:tcPr>
+            <w:tcW w:w="1426" w:type="dxa"/>
+          </w:tcPr>
+          <w:p>
+            <w:pPr>
+              <w:spacing w:before="80" w:after="80" w:line="240" w:lineRule="auto"/>
+              <w:rPr>
+                <w:rFonts w:ascii="Century Gothic" w:hAnsi="Century Gothic"/>
+              </w:rPr>
+            </w:pPr>
+            <w:r>
+              <w:rPr>
+                <w:rFonts w:ascii="Century Gothic" w:hAnsi="Century Gothic"/>
+              </w:rPr>
+              <w:t>Yes</w:t>
+            </w:r>
+          </w:p>
+        </w:tc>
+      </w:tr>
+      <w:tr>
+        <w:trPr>
+          <w:trHeight w:val="252"/>
+        </w:trPr>
+        <w:tc>
+          <w:tcPr>
+            <w:tcW w:w="2822" w:type="dxa"/>
           </w:tcPr>
           <w:p>
             <w:pPr>
@@ -2438,52 +2635,134 @@
               </w:rPr>
               <w:t xml:space="preserve">GUI </w:t>
             </w:r>
+            <w:r>
+              <w:rPr>
+                <w:rFonts w:ascii="Century Gothic" w:hAnsi="Century Gothic"/>
+              </w:rPr>
+              <w:t>breakdown</w:t>
+            </w:r>
+          </w:p>
+        </w:tc>
+        <w:tc>
+          <w:tcPr>
+            <w:tcW w:w="2396" w:type="dxa"/>
+          </w:tcPr>
+          <w:p>
+            <w:pPr>
+              <w:spacing w:before="80" w:after="80" w:line="240" w:lineRule="auto"/>
+              <w:rPr>
+                <w:rFonts w:ascii="Century Gothic" w:hAnsi="Century Gothic"/>
+              </w:rPr>
+            </w:pPr>
+            <w:r>
+              <w:rPr>
+                <w:rFonts w:ascii="Century Gothic" w:hAnsi="Century Gothic"/>
+              </w:rPr>
+              <w:t>Sebastian and Octavian</w:t>
+            </w:r>
+          </w:p>
+        </w:tc>
+        <w:tc>
+          <w:tcPr>
+            <w:tcW w:w="2999" w:type="dxa"/>
+          </w:tcPr>
+          <w:p>
+            <w:pPr>
+              <w:spacing w:before="80" w:after="80" w:line="240" w:lineRule="auto"/>
+              <w:rPr>
+                <w:rFonts w:ascii="Century Gothic" w:hAnsi="Century Gothic"/>
+                <w:color w:val="000000"/>
+              </w:rPr>
+            </w:pPr>
+            <w:r>
+              <w:rPr>
+                <w:rFonts w:ascii="Century Gothic" w:hAnsi="Century Gothic"/>
+                <w:color w:val="000000"/>
+              </w:rPr>
+              <w:t>Approved by Group</w:t>
+            </w:r>
+          </w:p>
+        </w:tc>
+        <w:tc>
+          <w:tcPr>
+            <w:tcW w:w="1426" w:type="dxa"/>
+          </w:tcPr>
+          <w:p>
+            <w:pPr>
+              <w:spacing w:before="80" w:after="80" w:line="240" w:lineRule="auto"/>
+              <w:rPr>
+                <w:rFonts w:ascii="Century Gothic" w:hAnsi="Century Gothic"/>
+              </w:rPr>
+            </w:pPr>
+            <w:r>
+              <w:rPr>
+                <w:rFonts w:ascii="Century Gothic" w:hAnsi="Century Gothic"/>
+              </w:rPr>
+              <w:t>Yes</w:t>
+            </w:r>
+          </w:p>
+        </w:tc>
+      </w:tr>
+      <w:tr>
+        <w:trPr>
+          <w:trHeight w:val="252"/>
+        </w:trPr>
+        <w:tc>
+          <w:tcPr>
+            <w:tcW w:w="2822" w:type="dxa"/>
+          </w:tcPr>
+          <w:p>
+            <w:pPr>
+              <w:spacing w:before="80" w:after="80" w:line="240" w:lineRule="auto"/>
+              <w:rPr>
+                <w:rFonts w:ascii="Century Gothic" w:hAnsi="Century Gothic"/>
+              </w:rPr>
+            </w:pPr>
+            <w:r>
+              <w:rPr>
+                <w:rFonts w:ascii="Century Gothic" w:hAnsi="Century Gothic"/>
+              </w:rPr>
+              <w:t>Meetings Report</w:t>
+            </w:r>
+          </w:p>
+        </w:tc>
+        <w:tc>
+          <w:tcPr>
+            <w:tcW w:w="2396" w:type="dxa"/>
+          </w:tcPr>
+          <w:p>
+            <w:pPr>
+              <w:spacing w:before="80" w:after="80" w:line="240" w:lineRule="auto"/>
+              <w:rPr>
+                <w:rFonts w:ascii="Century Gothic" w:hAnsi="Century Gothic"/>
+              </w:rPr>
+            </w:pPr>
+            <w:r>
+              <w:rPr>
+                <w:rFonts w:ascii="Century Gothic" w:hAnsi="Century Gothic"/>
+              </w:rPr>
+              <w:t xml:space="preserve">Octavian </w:t>
+            </w:r>
             <w:proofErr w:type="spellStart"/>
             <w:r>
               <w:rPr>
                 <w:rFonts w:ascii="Century Gothic" w:hAnsi="Century Gothic"/>
               </w:rPr>
-              <w:t>Implemnation</w:t>
+              <w:t>Grozman</w:t>
             </w:r>
             <w:proofErr w:type="spellEnd"/>
           </w:p>
         </w:tc>
         <w:tc>
           <w:tcPr>
-            <w:tcW w:w="2555" w:type="dxa"/>
-          </w:tcPr>
-          <w:p>
-            <w:pPr>
-              <w:spacing w:before="80" w:after="80" w:line="240" w:lineRule="auto"/>
-              <w:rPr>
-                <w:rFonts w:ascii="Century Gothic" w:hAnsi="Century Gothic"/>
-              </w:rPr>
-            </w:pPr>
-            <w:r>
-              <w:rPr>
-                <w:rFonts w:ascii="Century Gothic" w:hAnsi="Century Gothic"/>
-              </w:rPr>
-              <w:t xml:space="preserve">Octavian </w:t>
-            </w:r>
-            <w:proofErr w:type="spellStart"/>
-            <w:r>
-              <w:rPr>
-                <w:rFonts w:ascii="Century Gothic" w:hAnsi="Century Gothic"/>
-              </w:rPr>
-              <w:t>Grozman</w:t>
-            </w:r>
-            <w:proofErr w:type="spellEnd"/>
-          </w:p>
-        </w:tc>
-        <w:tc>
-          <w:tcPr>
-            <w:tcW w:w="3240" w:type="dxa"/>
-          </w:tcPr>
-          <w:p>
-            <w:pPr>
-              <w:spacing w:before="80" w:after="80" w:line="240" w:lineRule="auto"/>
-              <w:rPr>
-                <w:rFonts w:ascii="Century Gothic" w:hAnsi="Century Gothic"/>
+            <w:tcW w:w="2999" w:type="dxa"/>
+          </w:tcPr>
+          <w:p>
+            <w:pPr>
+              <w:spacing w:before="80" w:after="80" w:line="240" w:lineRule="auto"/>
+              <w:rPr>
+                <w:rFonts w:ascii="Century Gothic" w:hAnsi="Century Gothic"/>
+                <w:color w:val="000000"/>
               </w:rPr>
             </w:pPr>
             <w:r>
@@ -2497,19 +2776,102 @@
         </w:tc>
         <w:tc>
           <w:tcPr>
-            <w:tcW w:w="985" w:type="dxa"/>
-          </w:tcPr>
-          <w:p>
-            <w:pPr>
-              <w:spacing w:before="80" w:after="80" w:line="240" w:lineRule="auto"/>
-              <w:rPr>
-                <w:rFonts w:ascii="Century Gothic" w:hAnsi="Century Gothic"/>
-              </w:rPr>
-            </w:pPr>
-            <w:r>
-              <w:rPr>
-                <w:rFonts w:ascii="Century Gothic" w:hAnsi="Century Gothic"/>
-                <w:lang w:val="ru-RU"/>
+            <w:tcW w:w="1426" w:type="dxa"/>
+          </w:tcPr>
+          <w:p>
+            <w:pPr>
+              <w:spacing w:before="80" w:after="80" w:line="240" w:lineRule="auto"/>
+              <w:rPr>
+                <w:rFonts w:ascii="Century Gothic" w:hAnsi="Century Gothic"/>
+              </w:rPr>
+            </w:pPr>
+            <w:r>
+              <w:rPr>
+                <w:rFonts w:ascii="Century Gothic" w:hAnsi="Century Gothic"/>
+              </w:rPr>
+              <w:t>Yes</w:t>
+            </w:r>
+          </w:p>
+        </w:tc>
+      </w:tr>
+      <w:tr>
+        <w:trPr>
+          <w:trHeight w:val="252"/>
+        </w:trPr>
+        <w:tc>
+          <w:tcPr>
+            <w:tcW w:w="2822" w:type="dxa"/>
+          </w:tcPr>
+          <w:p>
+            <w:pPr>
+              <w:spacing w:before="80" w:after="80" w:line="240" w:lineRule="auto"/>
+              <w:rPr>
+                <w:rFonts w:ascii="Century Gothic" w:hAnsi="Century Gothic"/>
+              </w:rPr>
+            </w:pPr>
+            <w:r>
+              <w:rPr>
+                <w:rFonts w:ascii="TTEDo00" w:hAnsi="TTEDo00"/>
+                <w:color w:val="000000"/>
+              </w:rPr>
+              <w:t>UML breakdown</w:t>
+            </w:r>
+          </w:p>
+        </w:tc>
+        <w:tc>
+          <w:tcPr>
+            <w:tcW w:w="2396" w:type="dxa"/>
+          </w:tcPr>
+          <w:p>
+            <w:pPr>
+              <w:spacing w:before="80" w:after="80" w:line="240" w:lineRule="auto"/>
+              <w:rPr>
+                <w:rFonts w:ascii="Century Gothic" w:hAnsi="Century Gothic"/>
+              </w:rPr>
+            </w:pPr>
+            <w:r>
+              <w:rPr>
+                <w:rFonts w:ascii="Century Gothic" w:hAnsi="Century Gothic"/>
+              </w:rPr>
+              <w:t>Martin and Sebastian</w:t>
+            </w:r>
+          </w:p>
+        </w:tc>
+        <w:tc>
+          <w:tcPr>
+            <w:tcW w:w="2999" w:type="dxa"/>
+          </w:tcPr>
+          <w:p>
+            <w:pPr>
+              <w:spacing w:before="80" w:after="80" w:line="240" w:lineRule="auto"/>
+              <w:rPr>
+                <w:rFonts w:ascii="Century Gothic" w:hAnsi="Century Gothic"/>
+                <w:color w:val="000000"/>
+              </w:rPr>
+            </w:pPr>
+            <w:r>
+              <w:rPr>
+                <w:rFonts w:ascii="Century Gothic" w:hAnsi="Century Gothic"/>
+                <w:color w:val="000000"/>
+              </w:rPr>
+              <w:t>Approved by Group</w:t>
+            </w:r>
+          </w:p>
+        </w:tc>
+        <w:tc>
+          <w:tcPr>
+            <w:tcW w:w="1426" w:type="dxa"/>
+          </w:tcPr>
+          <w:p>
+            <w:pPr>
+              <w:spacing w:before="80" w:after="80" w:line="240" w:lineRule="auto"/>
+              <w:rPr>
+                <w:rFonts w:ascii="Century Gothic" w:hAnsi="Century Gothic"/>
+              </w:rPr>
+            </w:pPr>
+            <w:r>
+              <w:rPr>
+                <w:rFonts w:ascii="Century Gothic" w:hAnsi="Century Gothic"/>
               </w:rPr>
               <w:t>Yes</w:t>
             </w:r>

</xml_diff>